<commit_message>
start på dokumentation, kun noter lige nu
</commit_message>
<xml_diff>
--- a/Projekt dokumentation.docx
+++ b/Projekt dokumentation.docx
@@ -118,6 +118,30 @@
           <w:szCs w:val="44"/>
         </w:rPr>
         <w:t>Dokumentation for arbejdsprocessen</w:t>
+      </w:r>
+    </w:p>
+    <w:p>
+      <w:pPr>
+        <w:rPr>
+          <w:sz w:val="44"/>
+          <w:szCs w:val="44"/>
+        </w:rPr>
+      </w:pPr>
+      <w:proofErr w:type="spellStart"/>
+      <w:r>
+        <w:rPr>
+          <w:sz w:val="44"/>
+          <w:szCs w:val="44"/>
+        </w:rPr>
+        <w:t>Gulp</w:t>
+      </w:r>
+      <w:proofErr w:type="spellEnd"/>
+      <w:r>
+        <w:rPr>
+          <w:sz w:val="44"/>
+          <w:szCs w:val="44"/>
+        </w:rPr>
+        <w:t xml:space="preserve"> fordi vi bruger den amme menu på mange steder</w:t>
       </w:r>
     </w:p>
     <w:p>

</xml_diff>

<commit_message>
flere noter på word , laver en rigtig beskrevelse senere
</commit_message>
<xml_diff>
--- a/Projekt dokumentation.docx
+++ b/Projekt dokumentation.docx
@@ -141,18 +141,456 @@
           <w:sz w:val="44"/>
           <w:szCs w:val="44"/>
         </w:rPr>
-        <w:t xml:space="preserve"> fordi vi bruger den amme menu på mange steder</w:t>
-      </w:r>
-    </w:p>
-    <w:p>
-      <w:pPr>
-        <w:rPr>
-          <w:sz w:val="44"/>
-          <w:szCs w:val="44"/>
-        </w:rPr>
-      </w:pPr>
+        <w:t xml:space="preserve"> fordi vi bruger den </w:t>
+      </w:r>
+      <w:r>
+        <w:rPr>
+          <w:sz w:val="44"/>
+          <w:szCs w:val="44"/>
+        </w:rPr>
+        <w:t>s</w:t>
+      </w:r>
+      <w:r>
+        <w:rPr>
+          <w:sz w:val="44"/>
+          <w:szCs w:val="44"/>
+        </w:rPr>
+        <w:t>amme menu på mange steder</w:t>
+      </w:r>
+    </w:p>
+    <w:p>
+      <w:pPr>
+        <w:rPr>
+          <w:sz w:val="44"/>
+          <w:szCs w:val="44"/>
+        </w:rPr>
+      </w:pPr>
+      <w:r>
+        <w:rPr>
+          <w:sz w:val="44"/>
+          <w:szCs w:val="44"/>
+        </w:rPr>
+        <w:t xml:space="preserve">Her havde jeg et problem fordi </w:t>
+      </w:r>
+      <w:proofErr w:type="spellStart"/>
+      <w:r>
+        <w:rPr>
+          <w:sz w:val="44"/>
+          <w:szCs w:val="44"/>
+        </w:rPr>
+        <w:t>imagemin</w:t>
+      </w:r>
+      <w:proofErr w:type="spellEnd"/>
+      <w:r>
+        <w:rPr>
+          <w:sz w:val="44"/>
+          <w:szCs w:val="44"/>
+        </w:rPr>
+        <w:t xml:space="preserve"> er blevet ændret, siden der er </w:t>
+      </w:r>
+      <w:proofErr w:type="spellStart"/>
+      <w:r>
+        <w:rPr>
+          <w:sz w:val="44"/>
+          <w:szCs w:val="44"/>
+        </w:rPr>
+        <w:t>tidspress</w:t>
+      </w:r>
+      <w:proofErr w:type="spellEnd"/>
+      <w:r>
+        <w:rPr>
+          <w:sz w:val="44"/>
+          <w:szCs w:val="44"/>
+        </w:rPr>
+        <w:t xml:space="preserve">, </w:t>
+      </w:r>
+      <w:proofErr w:type="spellStart"/>
+      <w:r>
+        <w:rPr>
+          <w:sz w:val="44"/>
+          <w:szCs w:val="44"/>
+        </w:rPr>
+        <w:t>uninstallerede</w:t>
+      </w:r>
+      <w:proofErr w:type="spellEnd"/>
+      <w:r>
+        <w:rPr>
+          <w:sz w:val="44"/>
+          <w:szCs w:val="44"/>
+        </w:rPr>
+        <w:t xml:space="preserve"> jeg </w:t>
+      </w:r>
+      <w:proofErr w:type="spellStart"/>
+      <w:r>
+        <w:rPr>
+          <w:sz w:val="44"/>
+          <w:szCs w:val="44"/>
+        </w:rPr>
+        <w:t>imagemin</w:t>
+      </w:r>
+      <w:proofErr w:type="spellEnd"/>
+      <w:r>
+        <w:rPr>
+          <w:sz w:val="44"/>
+          <w:szCs w:val="44"/>
+        </w:rPr>
+        <w:t xml:space="preserve"> og installerede den gamle version og det virkede</w:t>
+      </w:r>
+    </w:p>
+    <w:p>
+      <w:pPr>
+        <w:rPr>
+          <w:sz w:val="44"/>
+          <w:szCs w:val="44"/>
+        </w:rPr>
+      </w:pPr>
+    </w:p>
+    <w:p>
+      <w:pPr>
+        <w:rPr>
+          <w:sz w:val="44"/>
+          <w:szCs w:val="44"/>
+        </w:rPr>
+      </w:pPr>
+      <w:r>
+        <w:rPr>
+          <w:sz w:val="44"/>
+          <w:szCs w:val="44"/>
+        </w:rPr>
+        <w:t xml:space="preserve">Kan ikke hente fra </w:t>
+      </w:r>
+      <w:proofErr w:type="spellStart"/>
+      <w:r>
+        <w:rPr>
+          <w:sz w:val="44"/>
+          <w:szCs w:val="44"/>
+        </w:rPr>
+        <w:t>apiet</w:t>
+      </w:r>
+      <w:proofErr w:type="spellEnd"/>
+      <w:r>
+        <w:rPr>
+          <w:sz w:val="44"/>
+          <w:szCs w:val="44"/>
+        </w:rPr>
+        <w:t xml:space="preserve"> fordi jeg kan ikke køre </w:t>
+      </w:r>
+      <w:proofErr w:type="spellStart"/>
+      <w:r>
+        <w:rPr>
+          <w:sz w:val="44"/>
+          <w:szCs w:val="44"/>
+        </w:rPr>
+        <w:t>apiet</w:t>
+      </w:r>
+      <w:proofErr w:type="spellEnd"/>
+      <w:r>
+        <w:rPr>
+          <w:sz w:val="44"/>
+          <w:szCs w:val="44"/>
+        </w:rPr>
+        <w:t xml:space="preserve"> og </w:t>
+      </w:r>
+      <w:proofErr w:type="spellStart"/>
+      <w:r>
+        <w:rPr>
+          <w:sz w:val="44"/>
+          <w:szCs w:val="44"/>
+        </w:rPr>
+        <w:t>gulp</w:t>
+      </w:r>
+      <w:proofErr w:type="spellEnd"/>
+      <w:r>
+        <w:rPr>
+          <w:sz w:val="44"/>
+          <w:szCs w:val="44"/>
+        </w:rPr>
+        <w:t xml:space="preserve"> på samme tidspunkt</w:t>
+      </w:r>
+      <w:r>
+        <w:rPr>
+          <w:sz w:val="44"/>
+          <w:szCs w:val="44"/>
+        </w:rPr>
+        <w:t xml:space="preserve">, så fandt jeg ud af at man kan splitte terminalen, så var der </w:t>
+      </w:r>
+      <w:proofErr w:type="spellStart"/>
+      <w:r>
+        <w:rPr>
+          <w:sz w:val="44"/>
+          <w:szCs w:val="44"/>
+        </w:rPr>
+        <w:t>problemmer</w:t>
+      </w:r>
+      <w:proofErr w:type="spellEnd"/>
+      <w:r>
+        <w:rPr>
+          <w:sz w:val="44"/>
+          <w:szCs w:val="44"/>
+        </w:rPr>
+        <w:t xml:space="preserve"> indtil jeg fandt ud af at man skal reset </w:t>
+      </w:r>
+      <w:proofErr w:type="spellStart"/>
+      <w:r>
+        <w:rPr>
+          <w:sz w:val="44"/>
+          <w:szCs w:val="44"/>
+        </w:rPr>
+        <w:t>apiet</w:t>
+      </w:r>
+      <w:proofErr w:type="spellEnd"/>
+      <w:r>
+        <w:rPr>
+          <w:sz w:val="44"/>
+          <w:szCs w:val="44"/>
+        </w:rPr>
+        <w:t xml:space="preserve"> hver gang man åbner det</w:t>
+      </w:r>
+    </w:p>
+    <w:p>
+      <w:pPr>
+        <w:rPr>
+          <w:sz w:val="44"/>
+          <w:szCs w:val="44"/>
+        </w:rPr>
+      </w:pPr>
+      <w:r>
+        <w:rPr>
+          <w:sz w:val="44"/>
+          <w:szCs w:val="44"/>
+        </w:rPr>
+        <w:t xml:space="preserve">Fandt ikke </w:t>
+      </w:r>
+      <w:proofErr w:type="spellStart"/>
+      <w:r>
+        <w:rPr>
+          <w:sz w:val="44"/>
+          <w:szCs w:val="44"/>
+        </w:rPr>
+        <w:t>iconer</w:t>
+      </w:r>
+      <w:proofErr w:type="spellEnd"/>
+      <w:r>
+        <w:rPr>
+          <w:sz w:val="44"/>
+          <w:szCs w:val="44"/>
+        </w:rPr>
+        <w:t xml:space="preserve"> fra </w:t>
+      </w:r>
+      <w:proofErr w:type="spellStart"/>
+      <w:r>
+        <w:rPr>
+          <w:sz w:val="44"/>
+          <w:szCs w:val="44"/>
+        </w:rPr>
+        <w:t>section</w:t>
+      </w:r>
+      <w:proofErr w:type="spellEnd"/>
+      <w:r>
+        <w:rPr>
+          <w:sz w:val="44"/>
+          <w:szCs w:val="44"/>
+        </w:rPr>
+        <w:t xml:space="preserve"> 1 så jeg brugte </w:t>
+      </w:r>
+      <w:proofErr w:type="spellStart"/>
+      <w:r>
+        <w:rPr>
+          <w:sz w:val="44"/>
+          <w:szCs w:val="44"/>
+        </w:rPr>
+        <w:t>bara</w:t>
+      </w:r>
+      <w:proofErr w:type="spellEnd"/>
+      <w:r>
+        <w:rPr>
+          <w:sz w:val="44"/>
+          <w:szCs w:val="44"/>
+        </w:rPr>
+        <w:t xml:space="preserve"> et eller andet</w:t>
+      </w:r>
+    </w:p>
+    <w:p>
+      <w:pPr>
+        <w:rPr>
+          <w:sz w:val="44"/>
+          <w:szCs w:val="44"/>
+        </w:rPr>
+      </w:pPr>
+    </w:p>
+    <w:p>
+      <w:pPr>
+        <w:rPr>
+          <w:sz w:val="44"/>
+          <w:szCs w:val="44"/>
+        </w:rPr>
+      </w:pPr>
+      <w:r>
+        <w:rPr>
+          <w:sz w:val="44"/>
+          <w:szCs w:val="44"/>
+        </w:rPr>
+        <w:lastRenderedPageBreak/>
+        <w:t>Har lagt mærke til at jeg har glemt det meste om animationer, det skal jeg øve mig i før den rigtige eksamen</w:t>
+      </w:r>
+    </w:p>
+    <w:p>
+      <w:pPr>
+        <w:rPr>
+          <w:sz w:val="44"/>
+          <w:szCs w:val="44"/>
+        </w:rPr>
+      </w:pPr>
+    </w:p>
+    <w:p>
+      <w:pPr>
+        <w:rPr>
+          <w:sz w:val="44"/>
+          <w:szCs w:val="44"/>
+        </w:rPr>
+      </w:pPr>
+      <w:r>
+        <w:rPr>
+          <w:sz w:val="44"/>
+          <w:szCs w:val="44"/>
+        </w:rPr>
+        <w:t xml:space="preserve">Havde for et eller anden grund svært ved at sætte op galleriet (sektion 3), det var kun en stress fejl, havde glemt at </w:t>
+      </w:r>
+      <w:proofErr w:type="spellStart"/>
+      <w:r>
+        <w:rPr>
+          <w:sz w:val="44"/>
+          <w:szCs w:val="44"/>
+        </w:rPr>
+        <w:t>height</w:t>
+      </w:r>
+      <w:proofErr w:type="spellEnd"/>
+      <w:r>
+        <w:rPr>
+          <w:sz w:val="44"/>
+          <w:szCs w:val="44"/>
+        </w:rPr>
+        <w:t xml:space="preserve"> var stadig forkert efter test</w:t>
+      </w:r>
+    </w:p>
+    <w:p>
+      <w:pPr>
+        <w:rPr>
+          <w:sz w:val="44"/>
+          <w:szCs w:val="44"/>
+        </w:rPr>
+      </w:pPr>
+    </w:p>
+    <w:p>
+      <w:pPr>
+        <w:rPr>
+          <w:sz w:val="44"/>
+          <w:szCs w:val="44"/>
+        </w:rPr>
+      </w:pPr>
+    </w:p>
+    <w:p>
+      <w:pPr>
+        <w:rPr>
+          <w:sz w:val="44"/>
+          <w:szCs w:val="44"/>
+        </w:rPr>
+      </w:pPr>
+      <w:r>
+        <w:rPr>
+          <w:sz w:val="44"/>
+          <w:szCs w:val="44"/>
+        </w:rPr>
+        <w:t xml:space="preserve">Har </w:t>
+      </w:r>
+      <w:proofErr w:type="spellStart"/>
+      <w:r>
+        <w:rPr>
+          <w:sz w:val="44"/>
+          <w:szCs w:val="44"/>
+        </w:rPr>
+        <w:t>problemmer</w:t>
+      </w:r>
+      <w:proofErr w:type="spellEnd"/>
+      <w:r>
+        <w:rPr>
+          <w:sz w:val="44"/>
+          <w:szCs w:val="44"/>
+        </w:rPr>
+        <w:t xml:space="preserve"> med audio delen, har aldrig kunnet gøre det rigtigt, det skal jeg også lære før eksamen</w:t>
+      </w:r>
+    </w:p>
+    <w:p>
+      <w:pPr>
+        <w:rPr>
+          <w:sz w:val="44"/>
+          <w:szCs w:val="44"/>
+        </w:rPr>
+      </w:pPr>
+    </w:p>
+    <w:p>
+      <w:pPr>
+        <w:rPr>
+          <w:sz w:val="44"/>
+          <w:szCs w:val="44"/>
+        </w:rPr>
+      </w:pPr>
+      <w:r>
+        <w:rPr>
+          <w:sz w:val="44"/>
+          <w:szCs w:val="44"/>
+        </w:rPr>
+        <w:t xml:space="preserve">Der var ikke nogen billeder på </w:t>
+      </w:r>
+      <w:proofErr w:type="spellStart"/>
+      <w:r>
+        <w:rPr>
+          <w:sz w:val="44"/>
+          <w:szCs w:val="44"/>
+        </w:rPr>
+        <w:t>testimonials</w:t>
+      </w:r>
+      <w:proofErr w:type="spellEnd"/>
+      <w:r>
+        <w:rPr>
+          <w:sz w:val="44"/>
+          <w:szCs w:val="44"/>
+        </w:rPr>
+        <w:t xml:space="preserve"> delen af </w:t>
+      </w:r>
+      <w:proofErr w:type="spellStart"/>
+      <w:r>
+        <w:rPr>
+          <w:sz w:val="44"/>
+          <w:szCs w:val="44"/>
+        </w:rPr>
+        <w:t>apiet</w:t>
+      </w:r>
+      <w:proofErr w:type="spellEnd"/>
+      <w:r>
+        <w:rPr>
+          <w:sz w:val="44"/>
+          <w:szCs w:val="44"/>
+        </w:rPr>
+        <w:t>, men der var en id som jeg kunne bruge til at hente det rette billede fra images mappen (hed før assets</w:t>
+      </w:r>
       <w:bookmarkStart w:id="0" w:name="_GoBack"/>
       <w:bookmarkEnd w:id="0"/>
+      <w:r>
+        <w:rPr>
+          <w:sz w:val="44"/>
+          <w:szCs w:val="44"/>
+        </w:rPr>
+        <w:t>)</w:t>
+      </w:r>
+    </w:p>
+    <w:p>
+      <w:pPr>
+        <w:rPr>
+          <w:sz w:val="44"/>
+          <w:szCs w:val="44"/>
+        </w:rPr>
+      </w:pPr>
     </w:p>
     <w:p>
       <w:pPr>

</xml_diff>